<commit_message>
A planilha de riscos para incrementar
</commit_message>
<xml_diff>
--- a/Documentação/Contextualização.docx
+++ b/Documentação/Contextualização.docx
@@ -667,13 +667,13 @@
         <w:rPr>
           <w:color w:val="2B5258" w:themeColor="accent5" w:themeShade="80"/>
         </w:rPr>
-        <w:t xml:space="preserve">também </w:t>
-      </w:r>
-      <w:r>
-        <w:rPr>
-          <w:color w:val="2B5258" w:themeColor="accent5" w:themeShade="80"/>
-        </w:rPr>
-        <w:t xml:space="preserve"> planejar o melhor </w:t>
+        <w:t>também planejar</w:t>
+      </w:r>
+      <w:r>
+        <w:rPr>
+          <w:color w:val="2B5258" w:themeColor="accent5" w:themeShade="80"/>
+        </w:rPr>
+        <w:t xml:space="preserve"> o melhor </w:t>
       </w:r>
       <w:r>
         <w:rPr>
@@ -703,19 +703,13 @@
         <w:rPr>
           <w:color w:val="2B5258" w:themeColor="accent5" w:themeShade="80"/>
         </w:rPr>
-        <w:t>de espaço para o marketing</w:t>
-      </w:r>
-      <w:r>
-        <w:rPr>
-          <w:color w:val="2B5258" w:themeColor="accent5" w:themeShade="80"/>
-        </w:rPr>
-        <w:t xml:space="preserve">, </w:t>
-      </w:r>
-      <w:r>
-        <w:rPr>
-          <w:color w:val="2B5258" w:themeColor="accent5" w:themeShade="80"/>
-        </w:rPr>
-        <w:t xml:space="preserve"> visando</w:t>
+        <w:t xml:space="preserve">de espaço para o </w:t>
+      </w:r>
+      <w:r>
+        <w:rPr>
+          <w:color w:val="2B5258" w:themeColor="accent5" w:themeShade="80"/>
+        </w:rPr>
+        <w:t>marketing, visando</w:t>
       </w:r>
       <w:r>
         <w:rPr>

</xml_diff>